<commit_message>
Changes to be committed: 	new file:   MC_Methods/Grp_Project/Notes.txt 	modified:   MC_Methods/HA/HA03/Problem.docx 	modified:   MC_Methods/HA/HA03/main.py 	new file:   MC_Methods/HA/HA04/Appendix.pdf 	modified:   MC_Methods/HA/HA04/Problem.docx 	new file:   MC_Methods/HA/HA04/Problem.pdf 	new file:   MC_Methods/HA/HA04/Results.txt 	new file:   MC_Methods/HA/HA04/main.pdf 	modified:   MC_Methods/HA/HA04/main.py 	new file:   MC_Methods/HA/HA04/notes.txt 	new file:   MC_Methods/Lecture/Slides/03.pdf 	new file:   MC_Methods/Lecture/Slides/04.pdf 	new file:   MC_Methods/Lecture/Slides/05.pdf 	new file:   MC_Methods/Lecture/Slides/06.pdf 	new file:   NRP/Lab/InHouse_sim_LAB/Simulator/SimulatorGUI.exe 	new file:   NRP/Lab/InHouse_sim_LAB/Simulator/nanogui.dll 	new file:   NRP/Slides/NRP_Lec_slides.pdf 	new file:   SETT/Exercise/HA4.pdf 	new file:   SETT/Exercise/SH2706_Exercise_04.pdf
</commit_message>
<xml_diff>
--- a/MC_Methods/HA/HA03/Problem.docx
+++ b/MC_Methods/HA/HA03/Problem.docx
@@ -375,7 +375,25 @@
           <w:szCs w:val="28"/>
           <w:lang w:val="en-US"/>
         </w:rPr>
-        <w:t>Each uranium-235 (U-235) atom has 92 protons and 143 neutrons, for a total of 235. The particle arrangement within uranium-235 is somewhat unstable, and the nucleus can dissolve if energized by an outside source. When a U-235 nucleus absorbs an additional neutron, it swiftly splits into two halves. This is known as fission. When a U-235 nucleus divides, two or three neutrons are released. As a result, the chance of starting a chain reaction exists.</w:t>
+        <w:t xml:space="preserve">Each uranium-235 (U-235) atom has 92 protons and 143 neutrons, for a total of 235. The particle arrangement within uranium-235 is somewhat unstable, and the nucleus can dissolve if energized by an outside source. When a U-235 nucleus absorbs an </w:t>
+      </w:r>
+      <w:r>
+        <w:rPr>
+          <w:rFonts w:ascii="Times New Roman" w:hAnsi="Times New Roman" w:cs="Times New Roman"/>
+          <w:sz w:val="28"/>
+          <w:szCs w:val="28"/>
+          <w:lang w:val="en-US"/>
+        </w:rPr>
+        <w:t>added</w:t>
+      </w:r>
+      <w:r>
+        <w:rPr>
+          <w:rFonts w:ascii="Times New Roman" w:hAnsi="Times New Roman" w:cs="Times New Roman"/>
+          <w:sz w:val="28"/>
+          <w:szCs w:val="28"/>
+          <w:lang w:val="en-US"/>
+        </w:rPr>
+        <w:t xml:space="preserve"> neutron, it swiftly splits into two halves. This is known as fission. When a U-235 nucleus divides, two or three neutrons are released. As a result, the chance of starting a chain reaction exists.</w:t>
       </w:r>
     </w:p>
     <w:p>
@@ -1790,6 +1808,7 @@
         </w:rPr>
         <w:t xml:space="preserve"> is the microscop</w:t>
       </w:r>
+      <w:proofErr w:type="spellStart"/>
       <w:r>
         <w:rPr>
           <w:rFonts w:ascii="Times New Roman" w:eastAsiaTheme="minorEastAsia" w:hAnsi="Times New Roman" w:cs="Times New Roman"/>
@@ -1799,6 +1818,7 @@
         </w:rPr>
         <w:t>ic</w:t>
       </w:r>
+      <w:proofErr w:type="spellEnd"/>
       <w:r>
         <w:rPr>
           <w:rFonts w:ascii="Times New Roman" w:eastAsiaTheme="minorEastAsia" w:hAnsi="Times New Roman" w:cs="Times New Roman"/>
@@ -2381,7 +2401,25 @@
           <w:szCs w:val="28"/>
           <w:lang w:val="en-US"/>
         </w:rPr>
-        <w:t xml:space="preserve"> which resides in the interval </w:t>
+        <w:t xml:space="preserve"> which </w:t>
+      </w:r>
+      <w:r>
+        <w:rPr>
+          <w:rFonts w:ascii="Times New Roman" w:eastAsiaTheme="minorEastAsia" w:hAnsi="Times New Roman" w:cs="Times New Roman"/>
+          <w:sz w:val="28"/>
+          <w:szCs w:val="28"/>
+          <w:lang w:val="en-US"/>
+        </w:rPr>
+        <w:t>lives</w:t>
+      </w:r>
+      <w:r>
+        <w:rPr>
+          <w:rFonts w:ascii="Times New Roman" w:eastAsiaTheme="minorEastAsia" w:hAnsi="Times New Roman" w:cs="Times New Roman"/>
+          <w:sz w:val="28"/>
+          <w:szCs w:val="28"/>
+          <w:lang w:val="en-US"/>
+        </w:rPr>
+        <w:t xml:space="preserve"> in the interval </w:t>
       </w:r>
       <m:oMath>
         <m:d>
@@ -3497,6 +3535,7 @@
       <w:r>
         <w:rPr>
           <w:rFonts w:ascii="Times New Roman" w:eastAsiaTheme="minorEastAsia" w:hAnsi="Times New Roman" w:cs="Times New Roman"/>
+          <w:noProof/>
           <w:sz w:val="28"/>
           <w:szCs w:val="28"/>
           <w:lang w:val="en-US"/>
@@ -3581,23 +3620,25 @@
           <w:sz w:val="28"/>
           <w:szCs w:val="28"/>
         </w:rPr>
-        <w:t>NEA / Incident neutron data / ENDF/B-VIII.0 / Cross sections / U235 / MT=</w:t>
-      </w:r>
-      <w:r>
-        <w:rPr>
-          <w:rFonts w:ascii="Times New Roman" w:eastAsiaTheme="minorEastAsia" w:hAnsi="Times New Roman" w:cs="Times New Roman"/>
-          <w:sz w:val="28"/>
-          <w:szCs w:val="28"/>
-        </w:rPr>
-        <w:t>1:</w:t>
-      </w:r>
-      <w:r>
-        <w:rPr>
-          <w:rFonts w:ascii="Times New Roman" w:eastAsiaTheme="minorEastAsia" w:hAnsi="Times New Roman" w:cs="Times New Roman"/>
-          <w:sz w:val="28"/>
-          <w:szCs w:val="28"/>
-        </w:rPr>
-        <w:t xml:space="preserve"> (n,total) / Cross section</w:t>
+        <w:t>NEA / Incident neutron data / ENDF/B-VIII.0 / Cross sections / U235 / MT=1: (</w:t>
+      </w:r>
+      <w:proofErr w:type="spellStart"/>
+      <w:r>
+        <w:rPr>
+          <w:rFonts w:ascii="Times New Roman" w:eastAsiaTheme="minorEastAsia" w:hAnsi="Times New Roman" w:cs="Times New Roman"/>
+          <w:sz w:val="28"/>
+          <w:szCs w:val="28"/>
+        </w:rPr>
+        <w:t>n,total</w:t>
+      </w:r>
+      <w:proofErr w:type="spellEnd"/>
+      <w:r>
+        <w:rPr>
+          <w:rFonts w:ascii="Times New Roman" w:eastAsiaTheme="minorEastAsia" w:hAnsi="Times New Roman" w:cs="Times New Roman"/>
+          <w:sz w:val="28"/>
+          <w:szCs w:val="28"/>
+        </w:rPr>
+        <w:t>) / Cross section</w:t>
       </w:r>
     </w:p>
     <w:p>
@@ -7561,7 +7602,43 @@
           <w:sz w:val="28"/>
           <w:szCs w:val="28"/>
         </w:rPr>
-        <w:t>J. R. Lamarsh, A. J. Baratta, Introduction to Nuclear Engineering, 3d ed., Prentice-Hall, 2001, ISBN: 0-201-82498-1</w:t>
+        <w:t xml:space="preserve">J. R. </w:t>
+      </w:r>
+      <w:proofErr w:type="spellStart"/>
+      <w:r>
+        <w:rPr>
+          <w:rFonts w:ascii="Times New Roman" w:eastAsiaTheme="minorEastAsia" w:hAnsi="Times New Roman" w:cs="Times New Roman"/>
+          <w:sz w:val="28"/>
+          <w:szCs w:val="28"/>
+        </w:rPr>
+        <w:t>Lamarsh</w:t>
+      </w:r>
+      <w:proofErr w:type="spellEnd"/>
+      <w:r>
+        <w:rPr>
+          <w:rFonts w:ascii="Times New Roman" w:eastAsiaTheme="minorEastAsia" w:hAnsi="Times New Roman" w:cs="Times New Roman"/>
+          <w:sz w:val="28"/>
+          <w:szCs w:val="28"/>
+        </w:rPr>
+        <w:t xml:space="preserve">, A. J. </w:t>
+      </w:r>
+      <w:proofErr w:type="spellStart"/>
+      <w:r>
+        <w:rPr>
+          <w:rFonts w:ascii="Times New Roman" w:eastAsiaTheme="minorEastAsia" w:hAnsi="Times New Roman" w:cs="Times New Roman"/>
+          <w:sz w:val="28"/>
+          <w:szCs w:val="28"/>
+        </w:rPr>
+        <w:t>Baratta</w:t>
+      </w:r>
+      <w:proofErr w:type="spellEnd"/>
+      <w:r>
+        <w:rPr>
+          <w:rFonts w:ascii="Times New Roman" w:eastAsiaTheme="minorEastAsia" w:hAnsi="Times New Roman" w:cs="Times New Roman"/>
+          <w:sz w:val="28"/>
+          <w:szCs w:val="28"/>
+        </w:rPr>
+        <w:t>, Introduction to Nuclear Engineering, 3d ed., Prentice-Hall, 2001, ISBN: 0-201-82498-1</w:t>
       </w:r>
       <w:r>
         <w:rPr>
@@ -8493,6 +8570,7 @@
   <w:style w:type="character" w:default="1" w:styleId="DefaultParagraphFont">
     <w:name w:val="Default Paragraph Font"/>
     <w:uiPriority w:val="1"/>
+    <w:semiHidden/>
     <w:unhideWhenUsed/>
   </w:style>
   <w:style w:type="table" w:default="1" w:styleId="TableNormal">

</xml_diff>